<commit_message>
adicionado gemini e openAi
</commit_message>
<xml_diff>
--- a/Documentacao/Banco de dados/Dicionário de Dados.docx
+++ b/Documentacao/Banco de dados/Dicionário de Dados.docx
@@ -51,8 +51,8 @@
       <w:tblGrid>
         <w:gridCol w:w="1822"/>
         <w:gridCol w:w="1628"/>
-        <w:gridCol w:w="2712"/>
-        <w:gridCol w:w="2854"/>
+        <w:gridCol w:w="2708"/>
+        <w:gridCol w:w="2858"/>
       </w:tblGrid>
       <w:tr>
         <w:trPr>
@@ -435,276 +435,6 @@
                 <w:lang w:eastAsia="pt-BR"/>
               </w:rPr>
               <w:t>Título da reunião</w:t>
-            </w:r>
-          </w:p>
-        </w:tc>
-        <w:tc>
-          <w:tcPr>
-            <w:tcW w:w="0" w:type="auto"/>
-            <w:shd w:val="clear" w:color="auto" w:fill="292A2D"/>
-            <w:vAlign w:val="center"/>
-            <w:hideMark/>
-          </w:tcPr>
-          <w:p>
-            <w:pPr>
-              <w:spacing w:after="0" w:line="240" w:lineRule="auto"/>
-              <w:rPr>
-                <w:rFonts w:ascii="Segoe UI" w:eastAsia="Times New Roman" w:hAnsi="Segoe UI" w:cs="Segoe UI"/>
-                <w:color w:val="F8FAFF"/>
-                <w:sz w:val="24"/>
-                <w:szCs w:val="24"/>
-                <w:lang w:eastAsia="pt-BR"/>
-              </w:rPr>
-            </w:pPr>
-            <w:r>
-              <w:rPr>
-                <w:rFonts w:ascii="Segoe UI" w:eastAsia="Times New Roman" w:hAnsi="Segoe UI" w:cs="Segoe UI"/>
-                <w:color w:val="F8FAFF"/>
-                <w:sz w:val="24"/>
-                <w:szCs w:val="24"/>
-                <w:lang w:eastAsia="pt-BR"/>
-              </w:rPr>
-              <w:t>NOT NULL</w:t>
-            </w:r>
-          </w:p>
-        </w:tc>
-      </w:tr>
-      <w:tr>
-        <w:tc>
-          <w:tcPr>
-            <w:tcW w:w="0" w:type="auto"/>
-            <w:shd w:val="clear" w:color="auto" w:fill="292A2D"/>
-            <w:tcMar>
-              <w:top w:w="15" w:type="dxa"/>
-              <w:left w:w="0" w:type="dxa"/>
-              <w:bottom w:w="15" w:type="dxa"/>
-              <w:right w:w="15" w:type="dxa"/>
-            </w:tcMar>
-            <w:vAlign w:val="center"/>
-            <w:hideMark/>
-          </w:tcPr>
-          <w:p>
-            <w:pPr>
-              <w:spacing w:after="0" w:line="240" w:lineRule="auto"/>
-              <w:rPr>
-                <w:rFonts w:ascii="Segoe UI" w:eastAsia="Times New Roman" w:hAnsi="Segoe UI" w:cs="Segoe UI"/>
-                <w:color w:val="F8FAFF"/>
-                <w:sz w:val="24"/>
-                <w:szCs w:val="24"/>
-                <w:lang w:eastAsia="pt-BR"/>
-              </w:rPr>
-            </w:pPr>
-            <w:proofErr w:type="spellStart"/>
-            <w:r>
-              <w:rPr>
-                <w:rFonts w:ascii="Segoe UI" w:eastAsia="Times New Roman" w:hAnsi="Segoe UI" w:cs="Segoe UI"/>
-                <w:color w:val="F8FAFF"/>
-                <w:sz w:val="24"/>
-                <w:szCs w:val="24"/>
-                <w:lang w:eastAsia="pt-BR"/>
-              </w:rPr>
-              <w:t>data_reuniao</w:t>
-            </w:r>
-            <w:proofErr w:type="spellEnd"/>
-          </w:p>
-        </w:tc>
-        <w:tc>
-          <w:tcPr>
-            <w:tcW w:w="0" w:type="auto"/>
-            <w:shd w:val="clear" w:color="auto" w:fill="292A2D"/>
-            <w:vAlign w:val="center"/>
-            <w:hideMark/>
-          </w:tcPr>
-          <w:p>
-            <w:pPr>
-              <w:spacing w:after="0" w:line="240" w:lineRule="auto"/>
-              <w:rPr>
-                <w:rFonts w:ascii="Segoe UI" w:eastAsia="Times New Roman" w:hAnsi="Segoe UI" w:cs="Segoe UI"/>
-                <w:color w:val="F8FAFF"/>
-                <w:sz w:val="24"/>
-                <w:szCs w:val="24"/>
-                <w:lang w:eastAsia="pt-BR"/>
-              </w:rPr>
-            </w:pPr>
-            <w:r>
-              <w:rPr>
-                <w:rFonts w:ascii="Segoe UI" w:eastAsia="Times New Roman" w:hAnsi="Segoe UI" w:cs="Segoe UI"/>
-                <w:color w:val="F8FAFF"/>
-                <w:sz w:val="24"/>
-                <w:szCs w:val="24"/>
-                <w:lang w:eastAsia="pt-BR"/>
-              </w:rPr>
-              <w:t>DATE</w:t>
-            </w:r>
-          </w:p>
-        </w:tc>
-        <w:tc>
-          <w:tcPr>
-            <w:tcW w:w="0" w:type="auto"/>
-            <w:shd w:val="clear" w:color="auto" w:fill="292A2D"/>
-            <w:vAlign w:val="center"/>
-            <w:hideMark/>
-          </w:tcPr>
-          <w:p>
-            <w:pPr>
-              <w:spacing w:after="0" w:line="240" w:lineRule="auto"/>
-              <w:rPr>
-                <w:rFonts w:ascii="Segoe UI" w:eastAsia="Times New Roman" w:hAnsi="Segoe UI" w:cs="Segoe UI"/>
-                <w:color w:val="F8FAFF"/>
-                <w:sz w:val="24"/>
-                <w:szCs w:val="24"/>
-                <w:lang w:eastAsia="pt-BR"/>
-              </w:rPr>
-            </w:pPr>
-            <w:r>
-              <w:rPr>
-                <w:rFonts w:ascii="Segoe UI" w:eastAsia="Times New Roman" w:hAnsi="Segoe UI" w:cs="Segoe UI"/>
-                <w:color w:val="F8FAFF"/>
-                <w:sz w:val="24"/>
-                <w:szCs w:val="24"/>
-                <w:lang w:eastAsia="pt-BR"/>
-              </w:rPr>
-              <w:t>Data da reunião</w:t>
-            </w:r>
-          </w:p>
-        </w:tc>
-        <w:tc>
-          <w:tcPr>
-            <w:tcW w:w="0" w:type="auto"/>
-            <w:shd w:val="clear" w:color="auto" w:fill="292A2D"/>
-            <w:vAlign w:val="center"/>
-            <w:hideMark/>
-          </w:tcPr>
-          <w:p>
-            <w:pPr>
-              <w:spacing w:after="0" w:line="240" w:lineRule="auto"/>
-              <w:rPr>
-                <w:rFonts w:ascii="Segoe UI" w:eastAsia="Times New Roman" w:hAnsi="Segoe UI" w:cs="Segoe UI"/>
-                <w:color w:val="F8FAFF"/>
-                <w:sz w:val="24"/>
-                <w:szCs w:val="24"/>
-                <w:lang w:eastAsia="pt-BR"/>
-              </w:rPr>
-            </w:pPr>
-            <w:r>
-              <w:rPr>
-                <w:rFonts w:ascii="Segoe UI" w:eastAsia="Times New Roman" w:hAnsi="Segoe UI" w:cs="Segoe UI"/>
-                <w:color w:val="F8FAFF"/>
-                <w:sz w:val="24"/>
-                <w:szCs w:val="24"/>
-                <w:lang w:eastAsia="pt-BR"/>
-              </w:rPr>
-              <w:t>NOT NULL</w:t>
-            </w:r>
-          </w:p>
-        </w:tc>
-      </w:tr>
-      <w:tr>
-        <w:tc>
-          <w:tcPr>
-            <w:tcW w:w="0" w:type="auto"/>
-            <w:shd w:val="clear" w:color="auto" w:fill="292A2D"/>
-            <w:tcMar>
-              <w:top w:w="15" w:type="dxa"/>
-              <w:left w:w="0" w:type="dxa"/>
-              <w:bottom w:w="15" w:type="dxa"/>
-              <w:right w:w="15" w:type="dxa"/>
-            </w:tcMar>
-            <w:vAlign w:val="center"/>
-            <w:hideMark/>
-          </w:tcPr>
-          <w:p>
-            <w:pPr>
-              <w:spacing w:after="0" w:line="240" w:lineRule="auto"/>
-              <w:rPr>
-                <w:rFonts w:ascii="Segoe UI" w:eastAsia="Times New Roman" w:hAnsi="Segoe UI" w:cs="Segoe UI"/>
-                <w:color w:val="F8FAFF"/>
-                <w:sz w:val="24"/>
-                <w:szCs w:val="24"/>
-                <w:lang w:eastAsia="pt-BR"/>
-              </w:rPr>
-            </w:pPr>
-            <w:r>
-              <w:rPr>
-                <w:rFonts w:ascii="Segoe UI" w:eastAsia="Times New Roman" w:hAnsi="Segoe UI" w:cs="Segoe UI"/>
-                <w:color w:val="F8FAFF"/>
-                <w:sz w:val="24"/>
-                <w:szCs w:val="24"/>
-                <w:lang w:eastAsia="pt-BR"/>
-              </w:rPr>
-              <w:t>participantes</w:t>
-            </w:r>
-          </w:p>
-        </w:tc>
-        <w:tc>
-          <w:tcPr>
-            <w:tcW w:w="0" w:type="auto"/>
-            <w:shd w:val="clear" w:color="auto" w:fill="292A2D"/>
-            <w:vAlign w:val="center"/>
-            <w:hideMark/>
-          </w:tcPr>
-          <w:p>
-            <w:pPr>
-              <w:spacing w:after="0" w:line="240" w:lineRule="auto"/>
-              <w:rPr>
-                <w:rFonts w:ascii="Segoe UI" w:eastAsia="Times New Roman" w:hAnsi="Segoe UI" w:cs="Segoe UI"/>
-                <w:color w:val="F8FAFF"/>
-                <w:sz w:val="24"/>
-                <w:szCs w:val="24"/>
-                <w:lang w:eastAsia="pt-BR"/>
-              </w:rPr>
-            </w:pPr>
-            <w:proofErr w:type="gramStart"/>
-            <w:r>
-              <w:rPr>
-                <w:rFonts w:ascii="Segoe UI" w:eastAsia="Times New Roman" w:hAnsi="Segoe UI" w:cs="Segoe UI"/>
-                <w:color w:val="F8FAFF"/>
-                <w:sz w:val="24"/>
-                <w:szCs w:val="24"/>
-                <w:lang w:eastAsia="pt-BR"/>
-              </w:rPr>
-              <w:t>TEXT[</w:t>
-            </w:r>
-            <w:proofErr w:type="gramEnd"/>
-            <w:r>
-              <w:rPr>
-                <w:rFonts w:ascii="Segoe UI" w:eastAsia="Times New Roman" w:hAnsi="Segoe UI" w:cs="Segoe UI"/>
-                <w:color w:val="F8FAFF"/>
-                <w:sz w:val="24"/>
-                <w:szCs w:val="24"/>
-                <w:lang w:eastAsia="pt-BR"/>
-              </w:rPr>
-              <w:t>]</w:t>
-            </w:r>
-          </w:p>
-        </w:tc>
-        <w:tc>
-          <w:tcPr>
-            <w:tcW w:w="0" w:type="auto"/>
-            <w:shd w:val="clear" w:color="auto" w:fill="292A2D"/>
-            <w:vAlign w:val="center"/>
-            <w:hideMark/>
-          </w:tcPr>
-          <w:p>
-            <w:pPr>
-              <w:spacing w:after="0" w:line="240" w:lineRule="auto"/>
-              <w:rPr>
-                <w:rFonts w:ascii="Segoe UI" w:eastAsia="Times New Roman" w:hAnsi="Segoe UI" w:cs="Segoe UI"/>
-                <w:color w:val="F8FAFF"/>
-                <w:sz w:val="24"/>
-                <w:szCs w:val="24"/>
-                <w:lang w:eastAsia="pt-BR"/>
-              </w:rPr>
-            </w:pPr>
-            <w:r>
-              <w:rPr>
-                <w:rFonts w:ascii="Segoe UI" w:eastAsia="Times New Roman" w:hAnsi="Segoe UI" w:cs="Segoe UI"/>
-                <w:color w:val="F8FAFF"/>
-                <w:sz w:val="24"/>
-                <w:szCs w:val="24"/>
-                <w:lang w:eastAsia="pt-BR"/>
-              </w:rPr>
-              <w:t>Lista de participantes</w:t>
             </w:r>
           </w:p>
         </w:tc>
@@ -3036,7 +2766,6 @@
                 <w:szCs w:val="24"/>
                 <w:lang w:eastAsia="pt-BR"/>
               </w:rPr>
-              <w:lastRenderedPageBreak/>
               <w:t>resposta</w:t>
             </w:r>
           </w:p>
@@ -3178,6 +2907,7 @@
                 <w:szCs w:val="24"/>
                 <w:lang w:eastAsia="pt-BR"/>
               </w:rPr>
+              <w:lastRenderedPageBreak/>
               <w:t>modelo_llm</w:t>
             </w:r>
             <w:proofErr w:type="spellEnd"/>

</xml_diff>